<commit_message>
add request-response example in 'HOWTO'
</commit_message>
<xml_diff>
--- a/cs621_progress_report.docx
+++ b/cs621_progress_report.docx
@@ -1,12 +1,14 @@
 
 <file path=word/document.xml><?xml version="1.0" encoding="utf-8"?>
-<w:document xmlns:wpc="http://schemas.microsoft.com/office/word/2010/wordprocessingCanvas" xmlns:mc="http://schemas.openxmlformats.org/markup-compatibility/2006" xmlns:o="urn:schemas-microsoft-com:office:office" xmlns:r="http://schemas.openxmlformats.org/officeDocument/2006/relationships" xmlns:m="http://schemas.openxmlformats.org/officeDocument/2006/math" xmlns:v="urn:schemas-microsoft-com:vml" xmlns:wp14="http://schemas.microsoft.com/office/word/2010/wordprocessingDrawing" xmlns:wp="http://schemas.openxmlformats.org/drawingml/2006/wordprocessingDrawing" xmlns:w10="urn:schemas-microsoft-com:office:word" xmlns:w="http://schemas.openxmlformats.org/wordprocessingml/2006/main" xmlns:w14="http://schemas.microsoft.com/office/word/2010/wordml" xmlns:w15="http://schemas.microsoft.com/office/word/2012/wordml" xmlns:wpg="http://schemas.microsoft.com/office/word/2010/wordprocessingGroup" xmlns:wpi="http://schemas.microsoft.com/office/word/2010/wordprocessingInk" xmlns:wne="http://schemas.microsoft.com/office/word/2006/wordml" xmlns:wps="http://schemas.microsoft.com/office/word/2010/wordprocessingShape" mc:Ignorable="w14 w15 wp14">
+<w:document xmlns:o="urn:schemas-microsoft-com:office:office" xmlns:r="http://schemas.openxmlformats.org/officeDocument/2006/relationships" xmlns:v="urn:schemas-microsoft-com:vml" xmlns:w="http://schemas.openxmlformats.org/wordprocessingml/2006/main" xmlns:w10="urn:schemas-microsoft-com:office:word" xmlns:wp="http://schemas.openxmlformats.org/drawingml/2006/wordprocessingDrawing" xmlns:wps="http://schemas.microsoft.com/office/word/2010/wordprocessingShape" xmlns:wpg="http://schemas.microsoft.com/office/word/2010/wordprocessingGroup" xmlns:mc="http://schemas.openxmlformats.org/markup-compatibility/2006" xmlns:wp14="http://schemas.microsoft.com/office/word/2010/wordprocessingDrawing" xmlns:w14="http://schemas.microsoft.com/office/word/2010/wordml" mc:Ignorable="w14 wp14">
   <w:body>
     <w:p>
       <w:pPr>
+        <w:pStyle w:val="Normal"/>
         <w:jc w:val="center"/>
         <w:rPr>
           <w:rFonts w:ascii="Georgia" w:hAnsi="Georgia"/>
+          <w:b/>
           <w:b/>
           <w:sz w:val="32"/>
         </w:rPr>
@@ -17,36 +19,14 @@
           <w:b/>
           <w:sz w:val="32"/>
         </w:rPr>
-        <w:t>C</w:t>
-      </w:r>
-      <w:r>
-        <w:rPr>
-          <w:rFonts w:ascii="Georgia" w:hAnsi="Georgia"/>
-          <w:b/>
-          <w:sz w:val="32"/>
-        </w:rPr>
-        <w:t>S621 Spring 2019</w:t>
-      </w:r>
-      <w:r>
-        <w:rPr>
-          <w:rFonts w:ascii="Georgia" w:hAnsi="Georgia"/>
-          <w:b/>
-          <w:sz w:val="32"/>
-        </w:rPr>
-        <w:t xml:space="preserve"> Progress Report</w:t>
-      </w:r>
-      <w:r>
-        <w:rPr>
-          <w:rFonts w:ascii="Georgia" w:hAnsi="Georgia"/>
-          <w:b/>
-          <w:sz w:val="32"/>
-        </w:rPr>
-        <w:t xml:space="preserve"> 1</w:t>
+        <w:t>CS621 Spring 2019 Progress Report 1</w:t>
       </w:r>
     </w:p>
     <w:p>
       <w:pPr>
+        <w:pStyle w:val="Normal"/>
         <w:rPr>
+          <w:b/>
           <w:b/>
         </w:rPr>
       </w:pPr>
@@ -54,26 +34,16 @@
         <w:rPr>
           <w:b/>
         </w:rPr>
-        <w:t>Team Name:</w:t>
-      </w:r>
-      <w:r>
-        <w:rPr>
-          <w:b/>
-        </w:rPr>
-        <w:t xml:space="preserve"> </w:t>
-      </w:r>
-      <w:r>
-        <w:rPr>
-          <w:b/>
-        </w:rPr>
-        <w:t>418 Teapot</w:t>
+        <w:t>Team Name: 418 Teapot</w:t>
       </w:r>
       <w:bookmarkStart w:id="0" w:name="_GoBack"/>
       <w:bookmarkEnd w:id="0"/>
     </w:p>
     <w:p>
       <w:pPr>
+        <w:pStyle w:val="Normal"/>
         <w:rPr>
+          <w:b/>
           <w:b/>
         </w:rPr>
       </w:pPr>
@@ -86,76 +56,81 @@
     </w:p>
     <w:p>
       <w:pPr>
-        <w:spacing w:after="0" w:line="240" w:lineRule="auto"/>
+        <w:pStyle w:val="Normal"/>
+        <w:spacing w:lineRule="auto" w:line="240" w:before="0" w:after="0"/>
+        <w:rPr/>
       </w:pPr>
       <w:r>
-        <w:t xml:space="preserve">1. </w:t>
-      </w:r>
-      <w:r>
-        <w:t xml:space="preserve"> Kei </w:t>
-      </w:r>
-      <w:proofErr w:type="spellStart"/>
-      <w:r>
-        <w:t>Fukutani</w:t>
-      </w:r>
-      <w:proofErr w:type="spellEnd"/>
-    </w:p>
-    <w:p>
-      <w:pPr>
-        <w:spacing w:after="0" w:line="240" w:lineRule="auto"/>
-      </w:pPr>
-      <w:r>
-        <w:t>2.</w:t>
-      </w:r>
-      <w:r>
-        <w:t xml:space="preserve"> Domingo Huang</w:t>
+        <w:rPr/>
+        <w:t>1. Kei Fukutani</w:t>
       </w:r>
     </w:p>
     <w:p>
       <w:pPr>
-        <w:spacing w:after="0" w:line="240" w:lineRule="auto"/>
+        <w:pStyle w:val="Normal"/>
+        <w:spacing w:lineRule="auto" w:line="240" w:before="0" w:after="0"/>
+        <w:rPr/>
       </w:pPr>
       <w:r>
-        <w:t>3.</w:t>
-      </w:r>
-      <w:r>
-        <w:t xml:space="preserve"> Tae </w:t>
-      </w:r>
-      <w:proofErr w:type="spellStart"/>
-      <w:r>
-        <w:t>Hyon</w:t>
-      </w:r>
-      <w:proofErr w:type="spellEnd"/>
-      <w:r>
-        <w:t xml:space="preserve"> Lee</w:t>
+        <w:rPr/>
+        <w:t>2. Domingo Huang</w:t>
       </w:r>
     </w:p>
     <w:p>
       <w:pPr>
-        <w:spacing w:after="0" w:line="240" w:lineRule="auto"/>
+        <w:pStyle w:val="Normal"/>
+        <w:spacing w:lineRule="auto" w:line="240" w:before="0" w:after="0"/>
+        <w:rPr/>
       </w:pPr>
+      <w:r>
+        <w:rPr/>
+        <w:t>3. Tae Hyon Lee</w:t>
+      </w:r>
+    </w:p>
+    <w:p>
+      <w:pPr>
+        <w:pStyle w:val="Normal"/>
+        <w:spacing w:lineRule="auto" w:line="240" w:before="0" w:after="0"/>
+        <w:rPr/>
+      </w:pPr>
+      <w:r>
+        <w:rPr/>
+      </w:r>
     </w:p>
     <w:tbl>
       <w:tblPr>
         <w:tblStyle w:val="TableGrid"/>
-        <w:tblpPr w:leftFromText="180" w:rightFromText="180" w:vertAnchor="text" w:horzAnchor="margin" w:tblpY="174"/>
-        <w:tblW w:w="0" w:type="auto"/>
-        <w:tblLook w:val="04A0" w:firstRow="1" w:lastRow="0" w:firstColumn="1" w:lastColumn="0" w:noHBand="0" w:noVBand="1"/>
+        <w:tblpPr w:bottomFromText="0" w:horzAnchor="margin" w:leftFromText="180" w:rightFromText="180" w:tblpX="0" w:tblpY="174" w:topFromText="0" w:vertAnchor="text"/>
+        <w:tblW w:w="9577" w:type="dxa"/>
+        <w:jc w:val="left"/>
+        <w:tblInd w:w="108" w:type="dxa"/>
+        <w:tblCellMar>
+          <w:top w:w="0" w:type="dxa"/>
+          <w:left w:w="103" w:type="dxa"/>
+          <w:bottom w:w="0" w:type="dxa"/>
+          <w:right w:w="108" w:type="dxa"/>
+        </w:tblCellMar>
+        <w:tblLook w:noVBand="1" w:val="04a0" w:noHBand="0" w:lastColumn="0" w:firstColumn="1" w:lastRow="0" w:firstRow="1"/>
       </w:tblPr>
       <w:tblGrid>
         <w:gridCol w:w="1915"/>
         <w:gridCol w:w="1915"/>
-        <w:gridCol w:w="1915"/>
+        <w:gridCol w:w="1916"/>
         <w:gridCol w:w="1915"/>
         <w:gridCol w:w="1916"/>
       </w:tblGrid>
       <w:tr>
-        <w:tc>
-          <w:tcPr>
-            <w:tcW w:w="1915" w:type="dxa"/>
-          </w:tcPr>
-          <w:p>
-            <w:pPr>
+        <w:trPr/>
+        <w:tc>
+          <w:tcPr>
+            <w:tcW w:w="1915" w:type="dxa"/>
+            <w:tcBorders/>
+            <w:shd w:fill="auto" w:val="clear"/>
+          </w:tcPr>
+          <w:p>
+            <w:pPr>
+              <w:pStyle w:val="Normal"/>
+              <w:spacing w:lineRule="auto" w:line="240" w:before="0" w:after="0"/>
               <w:jc w:val="center"/>
               <w:rPr>
                 <w:rFonts w:ascii="Georgia" w:hAnsi="Georgia"/>
@@ -172,9 +147,13 @@
         <w:tc>
           <w:tcPr>
             <w:tcW w:w="1915" w:type="dxa"/>
-          </w:tcPr>
-          <w:p>
-            <w:pPr>
+            <w:tcBorders/>
+            <w:shd w:fill="auto" w:val="clear"/>
+          </w:tcPr>
+          <w:p>
+            <w:pPr>
+              <w:pStyle w:val="Normal"/>
+              <w:spacing w:lineRule="auto" w:line="240" w:before="0" w:after="0"/>
               <w:jc w:val="center"/>
               <w:rPr>
                 <w:rFonts w:ascii="Georgia" w:hAnsi="Georgia"/>
@@ -190,10 +169,14 @@
         </w:tc>
         <w:tc>
           <w:tcPr>
-            <w:tcW w:w="1915" w:type="dxa"/>
-          </w:tcPr>
-          <w:p>
-            <w:pPr>
+            <w:tcW w:w="1916" w:type="dxa"/>
+            <w:tcBorders/>
+            <w:shd w:fill="auto" w:val="clear"/>
+          </w:tcPr>
+          <w:p>
+            <w:pPr>
+              <w:pStyle w:val="Normal"/>
+              <w:spacing w:lineRule="auto" w:line="240" w:before="0" w:after="0"/>
               <w:jc w:val="center"/>
               <w:rPr>
                 <w:rFonts w:ascii="Georgia" w:hAnsi="Georgia"/>
@@ -210,9 +193,13 @@
         <w:tc>
           <w:tcPr>
             <w:tcW w:w="1915" w:type="dxa"/>
-          </w:tcPr>
-          <w:p>
-            <w:pPr>
+            <w:tcBorders/>
+            <w:shd w:fill="auto" w:val="clear"/>
+          </w:tcPr>
+          <w:p>
+            <w:pPr>
+              <w:pStyle w:val="Normal"/>
+              <w:spacing w:lineRule="auto" w:line="240" w:before="0" w:after="0"/>
               <w:jc w:val="center"/>
               <w:rPr>
                 <w:rFonts w:ascii="Georgia" w:hAnsi="Georgia"/>
@@ -229,9 +216,13 @@
         <w:tc>
           <w:tcPr>
             <w:tcW w:w="1916" w:type="dxa"/>
-          </w:tcPr>
-          <w:p>
-            <w:pPr>
+            <w:tcBorders/>
+            <w:shd w:fill="auto" w:val="clear"/>
+          </w:tcPr>
+          <w:p>
+            <w:pPr>
+              <w:pStyle w:val="Normal"/>
+              <w:spacing w:lineRule="auto" w:line="240" w:before="0" w:after="0"/>
               <w:jc w:val="center"/>
               <w:rPr>
                 <w:rFonts w:ascii="Georgia" w:hAnsi="Georgia"/>
@@ -247,12 +238,17 @@
         </w:tc>
       </w:tr>
       <w:tr>
-        <w:tc>
-          <w:tcPr>
-            <w:tcW w:w="1915" w:type="dxa"/>
-          </w:tcPr>
-          <w:p>
-            <w:pPr>
+        <w:trPr/>
+        <w:tc>
+          <w:tcPr>
+            <w:tcW w:w="1915" w:type="dxa"/>
+            <w:tcBorders/>
+            <w:shd w:fill="auto" w:val="clear"/>
+          </w:tcPr>
+          <w:p>
+            <w:pPr>
+              <w:pStyle w:val="Normal"/>
+              <w:spacing w:lineRule="auto" w:line="240" w:before="0" w:after="0"/>
               <w:jc w:val="center"/>
               <w:rPr>
                 <w:rFonts w:ascii="Georgia" w:hAnsi="Georgia"/>
@@ -269,9 +265,13 @@
         <w:tc>
           <w:tcPr>
             <w:tcW w:w="1915" w:type="dxa"/>
-          </w:tcPr>
-          <w:p>
-            <w:pPr>
+            <w:tcBorders/>
+            <w:shd w:fill="auto" w:val="clear"/>
+          </w:tcPr>
+          <w:p>
+            <w:pPr>
+              <w:pStyle w:val="Normal"/>
+              <w:spacing w:lineRule="auto" w:line="240" w:before="0" w:after="0"/>
               <w:jc w:val="center"/>
               <w:rPr>
                 <w:rFonts w:ascii="Georgia" w:hAnsi="Georgia"/>
@@ -287,10 +287,14 @@
         </w:tc>
         <w:tc>
           <w:tcPr>
-            <w:tcW w:w="1915" w:type="dxa"/>
-          </w:tcPr>
-          <w:p>
-            <w:pPr>
+            <w:tcW w:w="1916" w:type="dxa"/>
+            <w:tcBorders/>
+            <w:shd w:fill="auto" w:val="clear"/>
+          </w:tcPr>
+          <w:p>
+            <w:pPr>
+              <w:pStyle w:val="Normal"/>
+              <w:spacing w:lineRule="auto" w:line="240" w:before="0" w:after="0"/>
               <w:jc w:val="center"/>
               <w:rPr>
                 <w:rFonts w:ascii="Georgia" w:hAnsi="Georgia"/>
@@ -307,62 +311,83 @@
         <w:tc>
           <w:tcPr>
             <w:tcW w:w="1915" w:type="dxa"/>
-          </w:tcPr>
-          <w:p>
-            <w:pPr>
-              <w:jc w:val="center"/>
-              <w:rPr>
-                <w:rFonts w:ascii="Georgia" w:hAnsi="Georgia"/>
-              </w:rPr>
-            </w:pPr>
+            <w:tcBorders/>
+            <w:shd w:fill="auto" w:val="clear"/>
+          </w:tcPr>
+          <w:p>
+            <w:pPr>
+              <w:pStyle w:val="Normal"/>
+              <w:spacing w:lineRule="auto" w:line="240" w:before="0" w:after="0"/>
+              <w:jc w:val="center"/>
+              <w:rPr>
+                <w:rFonts w:ascii="Georgia" w:hAnsi="Georgia"/>
+              </w:rPr>
+            </w:pPr>
+            <w:r>
+              <w:rPr>
+                <w:rFonts w:ascii="Georgia" w:hAnsi="Georgia"/>
+              </w:rPr>
+            </w:r>
           </w:p>
         </w:tc>
         <w:tc>
           <w:tcPr>
             <w:tcW w:w="1916" w:type="dxa"/>
-          </w:tcPr>
-          <w:p>
-            <w:pPr>
-              <w:jc w:val="center"/>
-              <w:rPr>
-                <w:rFonts w:ascii="Georgia" w:hAnsi="Georgia"/>
-              </w:rPr>
-            </w:pPr>
+            <w:tcBorders/>
+            <w:shd w:fill="auto" w:val="clear"/>
+          </w:tcPr>
+          <w:p>
+            <w:pPr>
+              <w:pStyle w:val="Normal"/>
+              <w:spacing w:lineRule="auto" w:line="240" w:before="0" w:after="0"/>
+              <w:jc w:val="center"/>
+              <w:rPr>
+                <w:rFonts w:ascii="Georgia" w:hAnsi="Georgia"/>
+              </w:rPr>
+            </w:pPr>
+            <w:r>
+              <w:rPr>
+                <w:rFonts w:ascii="Georgia" w:hAnsi="Georgia"/>
+              </w:rPr>
+            </w:r>
           </w:p>
         </w:tc>
       </w:tr>
       <w:tr>
-        <w:tc>
-          <w:tcPr>
-            <w:tcW w:w="1915" w:type="dxa"/>
-          </w:tcPr>
-          <w:p>
-            <w:pPr>
-              <w:jc w:val="center"/>
-              <w:rPr>
-                <w:rFonts w:ascii="Georgia" w:hAnsi="Georgia"/>
-              </w:rPr>
-            </w:pPr>
-            <w:r>
-              <w:rPr>
-                <w:rFonts w:ascii="Georgia" w:hAnsi="Georgia"/>
-              </w:rPr>
-              <w:t xml:space="preserve">Initialize and setup </w:t>
-            </w:r>
-            <w:r>
-              <w:rPr>
-                <w:rFonts w:ascii="Georgia" w:hAnsi="Georgia"/>
-              </w:rPr>
-              <w:t>code</w:t>
-            </w:r>
-          </w:p>
-        </w:tc>
-        <w:tc>
-          <w:tcPr>
-            <w:tcW w:w="1915" w:type="dxa"/>
-          </w:tcPr>
-          <w:p>
-            <w:pPr>
+        <w:trPr/>
+        <w:tc>
+          <w:tcPr>
+            <w:tcW w:w="1915" w:type="dxa"/>
+            <w:tcBorders/>
+            <w:shd w:fill="auto" w:val="clear"/>
+          </w:tcPr>
+          <w:p>
+            <w:pPr>
+              <w:pStyle w:val="Normal"/>
+              <w:spacing w:lineRule="auto" w:line="240" w:before="0" w:after="0"/>
+              <w:jc w:val="center"/>
+              <w:rPr>
+                <w:rFonts w:ascii="Georgia" w:hAnsi="Georgia"/>
+              </w:rPr>
+            </w:pPr>
+            <w:r>
+              <w:rPr>
+                <w:rFonts w:ascii="Georgia" w:hAnsi="Georgia"/>
+              </w:rPr>
+              <w:t>Initialize and setup code</w:t>
+            </w:r>
+          </w:p>
+        </w:tc>
+        <w:tc>
+          <w:tcPr>
+            <w:tcW w:w="1915" w:type="dxa"/>
+            <w:tcBorders/>
+            <w:shd w:fill="auto" w:val="clear"/>
+          </w:tcPr>
+          <w:p>
+            <w:pPr>
+              <w:pStyle w:val="Normal"/>
+              <w:spacing w:lineRule="auto" w:line="240" w:before="0" w:after="0"/>
               <w:jc w:val="center"/>
               <w:rPr>
                 <w:rFonts w:ascii="Georgia" w:hAnsi="Georgia"/>
@@ -378,10 +403,14 @@
         </w:tc>
         <w:tc>
           <w:tcPr>
-            <w:tcW w:w="1915" w:type="dxa"/>
-          </w:tcPr>
-          <w:p>
-            <w:pPr>
+            <w:tcW w:w="1916" w:type="dxa"/>
+            <w:tcBorders/>
+            <w:shd w:fill="auto" w:val="clear"/>
+          </w:tcPr>
+          <w:p>
+            <w:pPr>
+              <w:pStyle w:val="Normal"/>
+              <w:spacing w:lineRule="auto" w:line="240" w:before="0" w:after="0"/>
               <w:jc w:val="center"/>
               <w:rPr>
                 <w:rFonts w:ascii="Georgia" w:hAnsi="Georgia"/>
@@ -398,9 +427,13 @@
         <w:tc>
           <w:tcPr>
             <w:tcW w:w="1915" w:type="dxa"/>
-          </w:tcPr>
-          <w:p>
-            <w:pPr>
+            <w:tcBorders/>
+            <w:shd w:fill="auto" w:val="clear"/>
+          </w:tcPr>
+          <w:p>
+            <w:pPr>
+              <w:pStyle w:val="Normal"/>
+              <w:spacing w:lineRule="auto" w:line="240" w:before="0" w:after="0"/>
               <w:jc w:val="center"/>
               <w:rPr>
                 <w:rFonts w:ascii="Georgia" w:hAnsi="Georgia"/>
@@ -417,24 +450,38 @@
         <w:tc>
           <w:tcPr>
             <w:tcW w:w="1916" w:type="dxa"/>
-          </w:tcPr>
-          <w:p>
-            <w:pPr>
-              <w:jc w:val="center"/>
-              <w:rPr>
-                <w:rFonts w:ascii="Georgia" w:hAnsi="Georgia"/>
-              </w:rPr>
-            </w:pPr>
+            <w:tcBorders/>
+            <w:shd w:fill="auto" w:val="clear"/>
+          </w:tcPr>
+          <w:p>
+            <w:pPr>
+              <w:pStyle w:val="Normal"/>
+              <w:spacing w:lineRule="auto" w:line="240" w:before="0" w:after="0"/>
+              <w:jc w:val="center"/>
+              <w:rPr>
+                <w:rFonts w:ascii="Georgia" w:hAnsi="Georgia"/>
+              </w:rPr>
+            </w:pPr>
+            <w:r>
+              <w:rPr>
+                <w:rFonts w:ascii="Georgia" w:hAnsi="Georgia"/>
+              </w:rPr>
+            </w:r>
           </w:p>
         </w:tc>
       </w:tr>
       <w:tr>
-        <w:tc>
-          <w:tcPr>
-            <w:tcW w:w="1915" w:type="dxa"/>
-          </w:tcPr>
-          <w:p>
-            <w:pPr>
+        <w:trPr/>
+        <w:tc>
+          <w:tcPr>
+            <w:tcW w:w="1915" w:type="dxa"/>
+            <w:tcBorders/>
+            <w:shd w:fill="auto" w:val="clear"/>
+          </w:tcPr>
+          <w:p>
+            <w:pPr>
+              <w:pStyle w:val="Normal"/>
+              <w:spacing w:lineRule="auto" w:line="240" w:before="0" w:after="0"/>
               <w:jc w:val="center"/>
               <w:rPr>
                 <w:rFonts w:ascii="Georgia" w:hAnsi="Georgia"/>
@@ -451,9 +498,13 @@
         <w:tc>
           <w:tcPr>
             <w:tcW w:w="1915" w:type="dxa"/>
-          </w:tcPr>
-          <w:p>
-            <w:pPr>
+            <w:tcBorders/>
+            <w:shd w:fill="auto" w:val="clear"/>
+          </w:tcPr>
+          <w:p>
+            <w:pPr>
+              <w:pStyle w:val="Normal"/>
+              <w:spacing w:lineRule="auto" w:line="240" w:before="0" w:after="0"/>
               <w:jc w:val="center"/>
               <w:rPr>
                 <w:rFonts w:ascii="Georgia" w:hAnsi="Georgia"/>
@@ -469,10 +520,14 @@
         </w:tc>
         <w:tc>
           <w:tcPr>
-            <w:tcW w:w="1915" w:type="dxa"/>
-          </w:tcPr>
-          <w:p>
-            <w:pPr>
+            <w:tcW w:w="1916" w:type="dxa"/>
+            <w:tcBorders/>
+            <w:shd w:fill="auto" w:val="clear"/>
+          </w:tcPr>
+          <w:p>
+            <w:pPr>
+              <w:pStyle w:val="Normal"/>
+              <w:spacing w:lineRule="auto" w:line="240" w:before="0" w:after="0"/>
               <w:jc w:val="center"/>
               <w:rPr>
                 <w:rFonts w:ascii="Georgia" w:hAnsi="Georgia"/>
@@ -489,9 +544,13 @@
         <w:tc>
           <w:tcPr>
             <w:tcW w:w="1915" w:type="dxa"/>
-          </w:tcPr>
-          <w:p>
-            <w:pPr>
+            <w:tcBorders/>
+            <w:shd w:fill="auto" w:val="clear"/>
+          </w:tcPr>
+          <w:p>
+            <w:pPr>
+              <w:pStyle w:val="Normal"/>
+              <w:spacing w:lineRule="auto" w:line="240" w:before="0" w:after="0"/>
               <w:jc w:val="center"/>
               <w:rPr>
                 <w:rFonts w:ascii="Georgia" w:hAnsi="Georgia"/>
@@ -508,24 +567,38 @@
         <w:tc>
           <w:tcPr>
             <w:tcW w:w="1916" w:type="dxa"/>
-          </w:tcPr>
-          <w:p>
-            <w:pPr>
-              <w:jc w:val="center"/>
-              <w:rPr>
-                <w:rFonts w:ascii="Georgia" w:hAnsi="Georgia"/>
-              </w:rPr>
-            </w:pPr>
+            <w:tcBorders/>
+            <w:shd w:fill="auto" w:val="clear"/>
+          </w:tcPr>
+          <w:p>
+            <w:pPr>
+              <w:pStyle w:val="Normal"/>
+              <w:spacing w:lineRule="auto" w:line="240" w:before="0" w:after="0"/>
+              <w:jc w:val="center"/>
+              <w:rPr>
+                <w:rFonts w:ascii="Georgia" w:hAnsi="Georgia"/>
+              </w:rPr>
+            </w:pPr>
+            <w:r>
+              <w:rPr>
+                <w:rFonts w:ascii="Georgia" w:hAnsi="Georgia"/>
+              </w:rPr>
+            </w:r>
           </w:p>
         </w:tc>
       </w:tr>
       <w:tr>
-        <w:tc>
-          <w:tcPr>
-            <w:tcW w:w="1915" w:type="dxa"/>
-          </w:tcPr>
-          <w:p>
-            <w:pPr>
+        <w:trPr/>
+        <w:tc>
+          <w:tcPr>
+            <w:tcW w:w="1915" w:type="dxa"/>
+            <w:tcBorders/>
+            <w:shd w:fill="auto" w:val="clear"/>
+          </w:tcPr>
+          <w:p>
+            <w:pPr>
+              <w:pStyle w:val="Normal"/>
+              <w:spacing w:lineRule="auto" w:line="240" w:before="0" w:after="0"/>
               <w:jc w:val="center"/>
               <w:rPr>
                 <w:rFonts w:ascii="Georgia" w:hAnsi="Georgia"/>
@@ -542,9 +615,13 @@
         <w:tc>
           <w:tcPr>
             <w:tcW w:w="1915" w:type="dxa"/>
-          </w:tcPr>
-          <w:p>
-            <w:pPr>
+            <w:tcBorders/>
+            <w:shd w:fill="auto" w:val="clear"/>
+          </w:tcPr>
+          <w:p>
+            <w:pPr>
+              <w:pStyle w:val="Normal"/>
+              <w:spacing w:lineRule="auto" w:line="240" w:before="0" w:after="0"/>
               <w:jc w:val="center"/>
               <w:rPr>
                 <w:rFonts w:ascii="Georgia" w:hAnsi="Georgia"/>
@@ -560,10 +637,14 @@
         </w:tc>
         <w:tc>
           <w:tcPr>
-            <w:tcW w:w="1915" w:type="dxa"/>
-          </w:tcPr>
-          <w:p>
-            <w:pPr>
+            <w:tcW w:w="1916" w:type="dxa"/>
+            <w:tcBorders/>
+            <w:shd w:fill="auto" w:val="clear"/>
+          </w:tcPr>
+          <w:p>
+            <w:pPr>
+              <w:pStyle w:val="Normal"/>
+              <w:spacing w:lineRule="auto" w:line="240" w:before="0" w:after="0"/>
               <w:jc w:val="center"/>
               <w:rPr>
                 <w:rFonts w:ascii="Georgia" w:hAnsi="Georgia"/>
@@ -580,9 +661,13 @@
         <w:tc>
           <w:tcPr>
             <w:tcW w:w="1915" w:type="dxa"/>
-          </w:tcPr>
-          <w:p>
-            <w:pPr>
+            <w:tcBorders/>
+            <w:shd w:fill="auto" w:val="clear"/>
+          </w:tcPr>
+          <w:p>
+            <w:pPr>
+              <w:pStyle w:val="Normal"/>
+              <w:spacing w:lineRule="auto" w:line="240" w:before="0" w:after="0"/>
               <w:jc w:val="center"/>
               <w:rPr>
                 <w:rFonts w:ascii="Georgia" w:hAnsi="Georgia"/>
@@ -599,9 +684,13 @@
         <w:tc>
           <w:tcPr>
             <w:tcW w:w="1916" w:type="dxa"/>
-          </w:tcPr>
-          <w:p>
-            <w:pPr>
+            <w:tcBorders/>
+            <w:shd w:fill="auto" w:val="clear"/>
+          </w:tcPr>
+          <w:p>
+            <w:pPr>
+              <w:pStyle w:val="Normal"/>
+              <w:spacing w:lineRule="auto" w:line="240" w:before="0" w:after="0"/>
               <w:jc w:val="center"/>
               <w:rPr>
                 <w:rFonts w:ascii="Georgia" w:hAnsi="Georgia"/>
@@ -617,12 +706,17 @@
         </w:tc>
       </w:tr>
       <w:tr>
-        <w:tc>
-          <w:tcPr>
-            <w:tcW w:w="1915" w:type="dxa"/>
-          </w:tcPr>
-          <w:p>
-            <w:pPr>
+        <w:trPr/>
+        <w:tc>
+          <w:tcPr>
+            <w:tcW w:w="1915" w:type="dxa"/>
+            <w:tcBorders/>
+            <w:shd w:fill="auto" w:val="clear"/>
+          </w:tcPr>
+          <w:p>
+            <w:pPr>
+              <w:pStyle w:val="Normal"/>
+              <w:spacing w:lineRule="auto" w:line="240" w:before="0" w:after="0"/>
               <w:jc w:val="center"/>
               <w:rPr>
                 <w:rFonts w:ascii="Georgia" w:hAnsi="Georgia"/>
@@ -639,9 +733,13 @@
         <w:tc>
           <w:tcPr>
             <w:tcW w:w="1915" w:type="dxa"/>
-          </w:tcPr>
-          <w:p>
-            <w:pPr>
+            <w:tcBorders/>
+            <w:shd w:fill="auto" w:val="clear"/>
+          </w:tcPr>
+          <w:p>
+            <w:pPr>
+              <w:pStyle w:val="Normal"/>
+              <w:spacing w:lineRule="auto" w:line="240" w:before="0" w:after="0"/>
               <w:jc w:val="center"/>
               <w:rPr>
                 <w:rFonts w:ascii="Georgia" w:hAnsi="Georgia"/>
@@ -657,10 +755,14 @@
         </w:tc>
         <w:tc>
           <w:tcPr>
-            <w:tcW w:w="1915" w:type="dxa"/>
-          </w:tcPr>
-          <w:p>
-            <w:pPr>
+            <w:tcW w:w="1916" w:type="dxa"/>
+            <w:tcBorders/>
+            <w:shd w:fill="auto" w:val="clear"/>
+          </w:tcPr>
+          <w:p>
+            <w:pPr>
+              <w:pStyle w:val="Normal"/>
+              <w:spacing w:lineRule="auto" w:line="240" w:before="0" w:after="0"/>
               <w:jc w:val="center"/>
               <w:rPr>
                 <w:rFonts w:ascii="Georgia" w:hAnsi="Georgia"/>
@@ -677,9 +779,13 @@
         <w:tc>
           <w:tcPr>
             <w:tcW w:w="1915" w:type="dxa"/>
-          </w:tcPr>
-          <w:p>
-            <w:pPr>
+            <w:tcBorders/>
+            <w:shd w:fill="auto" w:val="clear"/>
+          </w:tcPr>
+          <w:p>
+            <w:pPr>
+              <w:pStyle w:val="Normal"/>
+              <w:spacing w:lineRule="auto" w:line="240" w:before="0" w:after="0"/>
               <w:jc w:val="center"/>
               <w:rPr>
                 <w:rFonts w:ascii="Georgia" w:hAnsi="Georgia"/>
@@ -696,24 +802,38 @@
         <w:tc>
           <w:tcPr>
             <w:tcW w:w="1916" w:type="dxa"/>
-          </w:tcPr>
-          <w:p>
-            <w:pPr>
-              <w:jc w:val="center"/>
-              <w:rPr>
-                <w:rFonts w:ascii="Georgia" w:hAnsi="Georgia"/>
-              </w:rPr>
-            </w:pPr>
+            <w:tcBorders/>
+            <w:shd w:fill="auto" w:val="clear"/>
+          </w:tcPr>
+          <w:p>
+            <w:pPr>
+              <w:pStyle w:val="Normal"/>
+              <w:spacing w:lineRule="auto" w:line="240" w:before="0" w:after="0"/>
+              <w:jc w:val="center"/>
+              <w:rPr>
+                <w:rFonts w:ascii="Georgia" w:hAnsi="Georgia"/>
+              </w:rPr>
+            </w:pPr>
+            <w:r>
+              <w:rPr>
+                <w:rFonts w:ascii="Georgia" w:hAnsi="Georgia"/>
+              </w:rPr>
+            </w:r>
           </w:p>
         </w:tc>
       </w:tr>
       <w:tr>
-        <w:tc>
-          <w:tcPr>
-            <w:tcW w:w="1915" w:type="dxa"/>
-          </w:tcPr>
-          <w:p>
-            <w:pPr>
+        <w:trPr/>
+        <w:tc>
+          <w:tcPr>
+            <w:tcW w:w="1915" w:type="dxa"/>
+            <w:tcBorders/>
+            <w:shd w:fill="auto" w:val="clear"/>
+          </w:tcPr>
+          <w:p>
+            <w:pPr>
+              <w:pStyle w:val="Normal"/>
+              <w:spacing w:lineRule="auto" w:line="240" w:before="0" w:after="0"/>
               <w:jc w:val="center"/>
               <w:rPr>
                 <w:rFonts w:ascii="Georgia" w:hAnsi="Georgia"/>
@@ -730,9 +850,13 @@
         <w:tc>
           <w:tcPr>
             <w:tcW w:w="1915" w:type="dxa"/>
-          </w:tcPr>
-          <w:p>
-            <w:pPr>
+            <w:tcBorders/>
+            <w:shd w:fill="auto" w:val="clear"/>
+          </w:tcPr>
+          <w:p>
+            <w:pPr>
+              <w:pStyle w:val="Normal"/>
+              <w:spacing w:lineRule="auto" w:line="240" w:before="0" w:after="0"/>
               <w:jc w:val="center"/>
               <w:rPr>
                 <w:rFonts w:ascii="Georgia" w:hAnsi="Georgia"/>
@@ -748,10 +872,14 @@
         </w:tc>
         <w:tc>
           <w:tcPr>
-            <w:tcW w:w="1915" w:type="dxa"/>
-          </w:tcPr>
-          <w:p>
-            <w:pPr>
+            <w:tcW w:w="1916" w:type="dxa"/>
+            <w:tcBorders/>
+            <w:shd w:fill="auto" w:val="clear"/>
+          </w:tcPr>
+          <w:p>
+            <w:pPr>
+              <w:pStyle w:val="Normal"/>
+              <w:spacing w:lineRule="auto" w:line="240" w:before="0" w:after="0"/>
               <w:jc w:val="center"/>
               <w:rPr>
                 <w:rFonts w:ascii="Georgia" w:hAnsi="Georgia"/>
@@ -768,9 +896,13 @@
         <w:tc>
           <w:tcPr>
             <w:tcW w:w="1915" w:type="dxa"/>
-          </w:tcPr>
-          <w:p>
-            <w:pPr>
+            <w:tcBorders/>
+            <w:shd w:fill="auto" w:val="clear"/>
+          </w:tcPr>
+          <w:p>
+            <w:pPr>
+              <w:pStyle w:val="Normal"/>
+              <w:spacing w:lineRule="auto" w:line="240" w:before="0" w:after="0"/>
               <w:jc w:val="center"/>
               <w:rPr>
                 <w:rFonts w:ascii="Georgia" w:hAnsi="Georgia"/>
@@ -787,24 +919,38 @@
         <w:tc>
           <w:tcPr>
             <w:tcW w:w="1916" w:type="dxa"/>
-          </w:tcPr>
-          <w:p>
-            <w:pPr>
-              <w:jc w:val="center"/>
-              <w:rPr>
-                <w:rFonts w:ascii="Georgia" w:hAnsi="Georgia"/>
-              </w:rPr>
-            </w:pPr>
+            <w:tcBorders/>
+            <w:shd w:fill="auto" w:val="clear"/>
+          </w:tcPr>
+          <w:p>
+            <w:pPr>
+              <w:pStyle w:val="Normal"/>
+              <w:spacing w:lineRule="auto" w:line="240" w:before="0" w:after="0"/>
+              <w:jc w:val="center"/>
+              <w:rPr>
+                <w:rFonts w:ascii="Georgia" w:hAnsi="Georgia"/>
+              </w:rPr>
+            </w:pPr>
+            <w:r>
+              <w:rPr>
+                <w:rFonts w:ascii="Georgia" w:hAnsi="Georgia"/>
+              </w:rPr>
+            </w:r>
           </w:p>
         </w:tc>
       </w:tr>
       <w:tr>
-        <w:tc>
-          <w:tcPr>
-            <w:tcW w:w="1915" w:type="dxa"/>
-          </w:tcPr>
-          <w:p>
-            <w:pPr>
+        <w:trPr/>
+        <w:tc>
+          <w:tcPr>
+            <w:tcW w:w="1915" w:type="dxa"/>
+            <w:tcBorders/>
+            <w:shd w:fill="auto" w:val="clear"/>
+          </w:tcPr>
+          <w:p>
+            <w:pPr>
+              <w:pStyle w:val="Normal"/>
+              <w:spacing w:lineRule="auto" w:line="240" w:before="0" w:after="0"/>
               <w:jc w:val="center"/>
               <w:rPr>
                 <w:rFonts w:ascii="Georgia" w:hAnsi="Georgia"/>
@@ -821,9 +967,13 @@
         <w:tc>
           <w:tcPr>
             <w:tcW w:w="1915" w:type="dxa"/>
-          </w:tcPr>
-          <w:p>
-            <w:pPr>
+            <w:tcBorders/>
+            <w:shd w:fill="auto" w:val="clear"/>
+          </w:tcPr>
+          <w:p>
+            <w:pPr>
+              <w:pStyle w:val="Normal"/>
+              <w:spacing w:lineRule="auto" w:line="240" w:before="0" w:after="0"/>
               <w:jc w:val="center"/>
               <w:rPr>
                 <w:rFonts w:ascii="Georgia" w:hAnsi="Georgia"/>
@@ -839,10 +989,14 @@
         </w:tc>
         <w:tc>
           <w:tcPr>
-            <w:tcW w:w="1915" w:type="dxa"/>
-          </w:tcPr>
-          <w:p>
-            <w:pPr>
+            <w:tcW w:w="1916" w:type="dxa"/>
+            <w:tcBorders/>
+            <w:shd w:fill="auto" w:val="clear"/>
+          </w:tcPr>
+          <w:p>
+            <w:pPr>
+              <w:pStyle w:val="Normal"/>
+              <w:spacing w:lineRule="auto" w:line="240" w:before="0" w:after="0"/>
               <w:jc w:val="center"/>
               <w:rPr>
                 <w:rFonts w:ascii="Georgia" w:hAnsi="Georgia"/>
@@ -859,9 +1013,13 @@
         <w:tc>
           <w:tcPr>
             <w:tcW w:w="1915" w:type="dxa"/>
-          </w:tcPr>
-          <w:p>
-            <w:pPr>
+            <w:tcBorders/>
+            <w:shd w:fill="auto" w:val="clear"/>
+          </w:tcPr>
+          <w:p>
+            <w:pPr>
+              <w:pStyle w:val="Normal"/>
+              <w:spacing w:lineRule="auto" w:line="240" w:before="0" w:after="0"/>
               <w:jc w:val="center"/>
               <w:rPr>
                 <w:rFonts w:ascii="Georgia" w:hAnsi="Georgia"/>
@@ -878,24 +1036,38 @@
         <w:tc>
           <w:tcPr>
             <w:tcW w:w="1916" w:type="dxa"/>
-          </w:tcPr>
-          <w:p>
-            <w:pPr>
-              <w:jc w:val="center"/>
-              <w:rPr>
-                <w:rFonts w:ascii="Georgia" w:hAnsi="Georgia"/>
-              </w:rPr>
-            </w:pPr>
+            <w:tcBorders/>
+            <w:shd w:fill="auto" w:val="clear"/>
+          </w:tcPr>
+          <w:p>
+            <w:pPr>
+              <w:pStyle w:val="Normal"/>
+              <w:spacing w:lineRule="auto" w:line="240" w:before="0" w:after="0"/>
+              <w:jc w:val="center"/>
+              <w:rPr>
+                <w:rFonts w:ascii="Georgia" w:hAnsi="Georgia"/>
+              </w:rPr>
+            </w:pPr>
+            <w:r>
+              <w:rPr>
+                <w:rFonts w:ascii="Georgia" w:hAnsi="Georgia"/>
+              </w:rPr>
+            </w:r>
           </w:p>
         </w:tc>
       </w:tr>
       <w:tr>
-        <w:tc>
-          <w:tcPr>
-            <w:tcW w:w="1915" w:type="dxa"/>
-          </w:tcPr>
-          <w:p>
-            <w:pPr>
+        <w:trPr/>
+        <w:tc>
+          <w:tcPr>
+            <w:tcW w:w="1915" w:type="dxa"/>
+            <w:tcBorders/>
+            <w:shd w:fill="auto" w:val="clear"/>
+          </w:tcPr>
+          <w:p>
+            <w:pPr>
+              <w:pStyle w:val="Normal"/>
+              <w:spacing w:lineRule="auto" w:line="240" w:before="0" w:after="0"/>
               <w:jc w:val="center"/>
               <w:rPr>
                 <w:rFonts w:ascii="Georgia" w:hAnsi="Georgia"/>
@@ -912,9 +1084,13 @@
         <w:tc>
           <w:tcPr>
             <w:tcW w:w="1915" w:type="dxa"/>
-          </w:tcPr>
-          <w:p>
-            <w:pPr>
+            <w:tcBorders/>
+            <w:shd w:fill="auto" w:val="clear"/>
+          </w:tcPr>
+          <w:p>
+            <w:pPr>
+              <w:pStyle w:val="Normal"/>
+              <w:spacing w:lineRule="auto" w:line="240" w:before="0" w:after="0"/>
               <w:jc w:val="center"/>
               <w:rPr>
                 <w:rFonts w:ascii="Georgia" w:hAnsi="Georgia"/>
@@ -930,23 +1106,36 @@
         </w:tc>
         <w:tc>
           <w:tcPr>
-            <w:tcW w:w="1915" w:type="dxa"/>
-          </w:tcPr>
-          <w:p>
-            <w:pPr>
-              <w:jc w:val="center"/>
-              <w:rPr>
-                <w:rFonts w:ascii="Georgia" w:hAnsi="Georgia"/>
-              </w:rPr>
-            </w:pPr>
-          </w:p>
-        </w:tc>
-        <w:tc>
-          <w:tcPr>
-            <w:tcW w:w="1915" w:type="dxa"/>
-          </w:tcPr>
-          <w:p>
-            <w:pPr>
+            <w:tcW w:w="1916" w:type="dxa"/>
+            <w:tcBorders/>
+            <w:shd w:fill="auto" w:val="clear"/>
+          </w:tcPr>
+          <w:p>
+            <w:pPr>
+              <w:pStyle w:val="Normal"/>
+              <w:spacing w:lineRule="auto" w:line="240" w:before="0" w:after="0"/>
+              <w:jc w:val="center"/>
+              <w:rPr>
+                <w:rFonts w:ascii="Georgia" w:hAnsi="Georgia"/>
+              </w:rPr>
+            </w:pPr>
+            <w:r>
+              <w:rPr>
+                <w:rFonts w:ascii="Georgia" w:hAnsi="Georgia"/>
+              </w:rPr>
+            </w:r>
+          </w:p>
+        </w:tc>
+        <w:tc>
+          <w:tcPr>
+            <w:tcW w:w="1915" w:type="dxa"/>
+            <w:tcBorders/>
+            <w:shd w:fill="auto" w:val="clear"/>
+          </w:tcPr>
+          <w:p>
+            <w:pPr>
+              <w:pStyle w:val="Normal"/>
+              <w:spacing w:lineRule="auto" w:line="240" w:before="0" w:after="0"/>
               <w:jc w:val="center"/>
               <w:rPr>
                 <w:rFonts w:ascii="Georgia" w:hAnsi="Georgia"/>
@@ -963,24 +1152,38 @@
         <w:tc>
           <w:tcPr>
             <w:tcW w:w="1916" w:type="dxa"/>
-          </w:tcPr>
-          <w:p>
-            <w:pPr>
-              <w:jc w:val="center"/>
-              <w:rPr>
-                <w:rFonts w:ascii="Georgia" w:hAnsi="Georgia"/>
-              </w:rPr>
-            </w:pPr>
+            <w:tcBorders/>
+            <w:shd w:fill="auto" w:val="clear"/>
+          </w:tcPr>
+          <w:p>
+            <w:pPr>
+              <w:pStyle w:val="Normal"/>
+              <w:spacing w:lineRule="auto" w:line="240" w:before="0" w:after="0"/>
+              <w:jc w:val="center"/>
+              <w:rPr>
+                <w:rFonts w:ascii="Georgia" w:hAnsi="Georgia"/>
+              </w:rPr>
+            </w:pPr>
+            <w:r>
+              <w:rPr>
+                <w:rFonts w:ascii="Georgia" w:hAnsi="Georgia"/>
+              </w:rPr>
+            </w:r>
           </w:p>
         </w:tc>
       </w:tr>
       <w:tr>
-        <w:tc>
-          <w:tcPr>
-            <w:tcW w:w="1915" w:type="dxa"/>
-          </w:tcPr>
-          <w:p>
-            <w:pPr>
+        <w:trPr/>
+        <w:tc>
+          <w:tcPr>
+            <w:tcW w:w="1915" w:type="dxa"/>
+            <w:tcBorders/>
+            <w:shd w:fill="auto" w:val="clear"/>
+          </w:tcPr>
+          <w:p>
+            <w:pPr>
+              <w:pStyle w:val="Normal"/>
+              <w:spacing w:lineRule="auto" w:line="240" w:before="0" w:after="0"/>
               <w:jc w:val="center"/>
               <w:rPr>
                 <w:rFonts w:ascii="Georgia" w:hAnsi="Georgia"/>
@@ -997,9 +1200,13 @@
         <w:tc>
           <w:tcPr>
             <w:tcW w:w="1915" w:type="dxa"/>
-          </w:tcPr>
-          <w:p>
-            <w:pPr>
+            <w:tcBorders/>
+            <w:shd w:fill="auto" w:val="clear"/>
+          </w:tcPr>
+          <w:p>
+            <w:pPr>
+              <w:pStyle w:val="Normal"/>
+              <w:spacing w:lineRule="auto" w:line="240" w:before="0" w:after="0"/>
               <w:jc w:val="center"/>
               <w:rPr>
                 <w:rFonts w:ascii="Georgia" w:hAnsi="Georgia"/>
@@ -1015,23 +1222,36 @@
         </w:tc>
         <w:tc>
           <w:tcPr>
-            <w:tcW w:w="1915" w:type="dxa"/>
-          </w:tcPr>
-          <w:p>
-            <w:pPr>
-              <w:jc w:val="center"/>
-              <w:rPr>
-                <w:rFonts w:ascii="Georgia" w:hAnsi="Georgia"/>
-              </w:rPr>
-            </w:pPr>
-          </w:p>
-        </w:tc>
-        <w:tc>
-          <w:tcPr>
-            <w:tcW w:w="1915" w:type="dxa"/>
-          </w:tcPr>
-          <w:p>
-            <w:pPr>
+            <w:tcW w:w="1916" w:type="dxa"/>
+            <w:tcBorders/>
+            <w:shd w:fill="auto" w:val="clear"/>
+          </w:tcPr>
+          <w:p>
+            <w:pPr>
+              <w:pStyle w:val="Normal"/>
+              <w:spacing w:lineRule="auto" w:line="240" w:before="0" w:after="0"/>
+              <w:jc w:val="center"/>
+              <w:rPr>
+                <w:rFonts w:ascii="Georgia" w:hAnsi="Georgia"/>
+              </w:rPr>
+            </w:pPr>
+            <w:r>
+              <w:rPr>
+                <w:rFonts w:ascii="Georgia" w:hAnsi="Georgia"/>
+              </w:rPr>
+            </w:r>
+          </w:p>
+        </w:tc>
+        <w:tc>
+          <w:tcPr>
+            <w:tcW w:w="1915" w:type="dxa"/>
+            <w:tcBorders/>
+            <w:shd w:fill="auto" w:val="clear"/>
+          </w:tcPr>
+          <w:p>
+            <w:pPr>
+              <w:pStyle w:val="Normal"/>
+              <w:spacing w:lineRule="auto" w:line="240" w:before="0" w:after="0"/>
               <w:jc w:val="center"/>
               <w:rPr>
                 <w:rFonts w:ascii="Georgia" w:hAnsi="Georgia"/>
@@ -1048,24 +1268,38 @@
         <w:tc>
           <w:tcPr>
             <w:tcW w:w="1916" w:type="dxa"/>
-          </w:tcPr>
-          <w:p>
-            <w:pPr>
-              <w:jc w:val="center"/>
-              <w:rPr>
-                <w:rFonts w:ascii="Georgia" w:hAnsi="Georgia"/>
-              </w:rPr>
-            </w:pPr>
+            <w:tcBorders/>
+            <w:shd w:fill="auto" w:val="clear"/>
+          </w:tcPr>
+          <w:p>
+            <w:pPr>
+              <w:pStyle w:val="Normal"/>
+              <w:spacing w:lineRule="auto" w:line="240" w:before="0" w:after="0"/>
+              <w:jc w:val="center"/>
+              <w:rPr>
+                <w:rFonts w:ascii="Georgia" w:hAnsi="Georgia"/>
+              </w:rPr>
+            </w:pPr>
+            <w:r>
+              <w:rPr>
+                <w:rFonts w:ascii="Georgia" w:hAnsi="Georgia"/>
+              </w:rPr>
+            </w:r>
           </w:p>
         </w:tc>
       </w:tr>
       <w:tr>
-        <w:tc>
-          <w:tcPr>
-            <w:tcW w:w="1915" w:type="dxa"/>
-          </w:tcPr>
-          <w:p>
-            <w:pPr>
+        <w:trPr/>
+        <w:tc>
+          <w:tcPr>
+            <w:tcW w:w="1915" w:type="dxa"/>
+            <w:tcBorders/>
+            <w:shd w:fill="auto" w:val="clear"/>
+          </w:tcPr>
+          <w:p>
+            <w:pPr>
+              <w:pStyle w:val="Normal"/>
+              <w:spacing w:lineRule="auto" w:line="240" w:before="0" w:after="0"/>
               <w:jc w:val="center"/>
               <w:rPr>
                 <w:rFonts w:ascii="Georgia" w:hAnsi="Georgia"/>
@@ -1082,9 +1316,13 @@
         <w:tc>
           <w:tcPr>
             <w:tcW w:w="1915" w:type="dxa"/>
-          </w:tcPr>
-          <w:p>
-            <w:pPr>
+            <w:tcBorders/>
+            <w:shd w:fill="auto" w:val="clear"/>
+          </w:tcPr>
+          <w:p>
+            <w:pPr>
+              <w:pStyle w:val="Normal"/>
+              <w:spacing w:lineRule="auto" w:line="240" w:before="0" w:after="0"/>
               <w:jc w:val="center"/>
               <w:rPr>
                 <w:rFonts w:ascii="Georgia" w:hAnsi="Georgia"/>
@@ -1100,23 +1338,36 @@
         </w:tc>
         <w:tc>
           <w:tcPr>
-            <w:tcW w:w="1915" w:type="dxa"/>
-          </w:tcPr>
-          <w:p>
-            <w:pPr>
-              <w:jc w:val="center"/>
-              <w:rPr>
-                <w:rFonts w:ascii="Georgia" w:hAnsi="Georgia"/>
-              </w:rPr>
-            </w:pPr>
-          </w:p>
-        </w:tc>
-        <w:tc>
-          <w:tcPr>
-            <w:tcW w:w="1915" w:type="dxa"/>
-          </w:tcPr>
-          <w:p>
-            <w:pPr>
+            <w:tcW w:w="1916" w:type="dxa"/>
+            <w:tcBorders/>
+            <w:shd w:fill="auto" w:val="clear"/>
+          </w:tcPr>
+          <w:p>
+            <w:pPr>
+              <w:pStyle w:val="Normal"/>
+              <w:spacing w:lineRule="auto" w:line="240" w:before="0" w:after="0"/>
+              <w:jc w:val="center"/>
+              <w:rPr>
+                <w:rFonts w:ascii="Georgia" w:hAnsi="Georgia"/>
+              </w:rPr>
+            </w:pPr>
+            <w:r>
+              <w:rPr>
+                <w:rFonts w:ascii="Georgia" w:hAnsi="Georgia"/>
+              </w:rPr>
+            </w:r>
+          </w:p>
+        </w:tc>
+        <w:tc>
+          <w:tcPr>
+            <w:tcW w:w="1915" w:type="dxa"/>
+            <w:tcBorders/>
+            <w:shd w:fill="auto" w:val="clear"/>
+          </w:tcPr>
+          <w:p>
+            <w:pPr>
+              <w:pStyle w:val="Normal"/>
+              <w:spacing w:lineRule="auto" w:line="240" w:before="0" w:after="0"/>
               <w:jc w:val="center"/>
               <w:rPr>
                 <w:rFonts w:ascii="Georgia" w:hAnsi="Georgia"/>
@@ -1133,158 +1384,41 @@
         <w:tc>
           <w:tcPr>
             <w:tcW w:w="1916" w:type="dxa"/>
-          </w:tcPr>
-          <w:p>
-            <w:pPr>
-              <w:jc w:val="center"/>
-              <w:rPr>
-                <w:rFonts w:ascii="Georgia" w:hAnsi="Georgia"/>
-              </w:rPr>
-            </w:pPr>
+            <w:tcBorders/>
+            <w:shd w:fill="auto" w:val="clear"/>
+          </w:tcPr>
+          <w:p>
+            <w:pPr>
+              <w:pStyle w:val="Normal"/>
+              <w:spacing w:lineRule="auto" w:line="240" w:before="0" w:after="0"/>
+              <w:jc w:val="center"/>
+              <w:rPr>
+                <w:rFonts w:ascii="Georgia" w:hAnsi="Georgia"/>
+              </w:rPr>
+            </w:pPr>
+            <w:r>
+              <w:rPr>
+                <w:rFonts w:ascii="Georgia" w:hAnsi="Georgia"/>
+              </w:rPr>
+            </w:r>
           </w:p>
         </w:tc>
       </w:tr>
     </w:tbl>
-    <w:p/>
     <w:p>
       <w:pPr>
-        <w:rPr>
-          <w:b/>
-          <w:bCs/>
-        </w:rPr>
+        <w:pStyle w:val="Normal"/>
+        <w:rPr/>
       </w:pPr>
+      <w:r>
+        <w:rPr/>
+      </w:r>
     </w:p>
     <w:p>
       <w:pPr>
+        <w:pStyle w:val="Normal"/>
         <w:rPr>
           <w:b/>
-          <w:bCs/>
-        </w:rPr>
-      </w:pPr>
-    </w:p>
-    <w:p>
-      <w:pPr>
-        <w:rPr>
-          <w:b/>
-          <w:bCs/>
-        </w:rPr>
-      </w:pPr>
-    </w:p>
-    <w:p>
-      <w:pPr>
-        <w:rPr>
-          <w:b/>
-          <w:bCs/>
-        </w:rPr>
-      </w:pPr>
-    </w:p>
-    <w:p>
-      <w:pPr>
-        <w:rPr>
-          <w:b/>
-          <w:bCs/>
-        </w:rPr>
-      </w:pPr>
-    </w:p>
-    <w:p>
-      <w:pPr>
-        <w:rPr>
-          <w:b/>
-          <w:bCs/>
-        </w:rPr>
-      </w:pPr>
-    </w:p>
-    <w:p>
-      <w:pPr>
-        <w:rPr>
-          <w:b/>
-          <w:bCs/>
-        </w:rPr>
-      </w:pPr>
-    </w:p>
-    <w:p>
-      <w:pPr>
-        <w:rPr>
-          <w:b/>
-          <w:bCs/>
-        </w:rPr>
-      </w:pPr>
-    </w:p>
-    <w:p>
-      <w:pPr>
-        <w:rPr>
-          <w:b/>
-          <w:bCs/>
-        </w:rPr>
-      </w:pPr>
-    </w:p>
-    <w:p>
-      <w:pPr>
-        <w:rPr>
-          <w:b/>
-          <w:bCs/>
-        </w:rPr>
-      </w:pPr>
-    </w:p>
-    <w:p>
-      <w:pPr>
-        <w:rPr>
-          <w:b/>
-          <w:bCs/>
-        </w:rPr>
-      </w:pPr>
-    </w:p>
-    <w:p>
-      <w:pPr>
-        <w:rPr>
-          <w:b/>
-          <w:bCs/>
-        </w:rPr>
-      </w:pPr>
-    </w:p>
-    <w:p>
-      <w:pPr>
-        <w:rPr>
-          <w:b/>
-          <w:bCs/>
-        </w:rPr>
-      </w:pPr>
-    </w:p>
-    <w:p>
-      <w:pPr>
-        <w:rPr>
-          <w:b/>
-          <w:bCs/>
-        </w:rPr>
-      </w:pPr>
-    </w:p>
-    <w:p>
-      <w:pPr>
-        <w:rPr>
-          <w:b/>
-          <w:bCs/>
-        </w:rPr>
-      </w:pPr>
-    </w:p>
-    <w:p>
-      <w:pPr>
-        <w:rPr>
-          <w:b/>
-          <w:bCs/>
-        </w:rPr>
-      </w:pPr>
-    </w:p>
-    <w:p>
-      <w:pPr>
-        <w:rPr>
-          <w:b/>
-          <w:bCs/>
-        </w:rPr>
-      </w:pPr>
-    </w:p>
-    <w:p>
-      <w:pPr>
-        <w:rPr>
           <w:b/>
           <w:bCs/>
         </w:rPr>
@@ -1294,56 +1428,135 @@
           <w:b/>
           <w:bCs/>
         </w:rPr>
-        <w:t>List your major challenges so far, if any.</w:t>
       </w:r>
+    </w:p>
+    <w:p>
+      <w:pPr>
+        <w:pStyle w:val="Normal"/>
+        <w:rPr>
+          <w:b/>
+          <w:b/>
+          <w:bCs/>
+        </w:rPr>
+      </w:pPr>
       <w:r>
         <w:rPr>
           <w:b/>
           <w:bCs/>
         </w:rPr>
-        <w:t xml:space="preserve"> </w:t>
       </w:r>
     </w:p>
-    <w:p/>
-    <w:p/>
+    <w:p>
+      <w:pPr>
+        <w:pStyle w:val="Normal"/>
+        <w:rPr>
+          <w:b/>
+          <w:b/>
+          <w:bCs/>
+        </w:rPr>
+      </w:pPr>
+      <w:r>
+        <w:rPr>
+          <w:b/>
+          <w:bCs/>
+        </w:rPr>
+      </w:r>
+    </w:p>
+    <w:p>
+      <w:pPr>
+        <w:pStyle w:val="Normal"/>
+        <w:rPr>
+          <w:b/>
+          <w:b/>
+          <w:bCs/>
+        </w:rPr>
+      </w:pPr>
+      <w:r>
+        <w:rPr>
+          <w:b/>
+          <w:bCs/>
+        </w:rPr>
+      </w:r>
+    </w:p>
+    <w:p>
+      <w:pPr>
+        <w:pStyle w:val="Normal"/>
+        <w:rPr>
+          <w:b/>
+          <w:b/>
+          <w:bCs/>
+        </w:rPr>
+      </w:pPr>
+      <w:r>
+        <w:rPr>
+          <w:b/>
+          <w:bCs/>
+        </w:rPr>
+        <w:t xml:space="preserve">List your major challenges so far, if any. </w:t>
+      </w:r>
+    </w:p>
+    <w:p>
+      <w:pPr>
+        <w:pStyle w:val="Normal"/>
+        <w:rPr/>
+      </w:pPr>
+      <w:r>
+        <w:rPr/>
+        <w:t xml:space="preserve">1. </w:t>
+      </w:r>
+    </w:p>
+    <w:p>
+      <w:pPr>
+        <w:pStyle w:val="Normal"/>
+        <w:widowControl/>
+        <w:bidi w:val="0"/>
+        <w:spacing w:lineRule="auto" w:line="276" w:before="0" w:after="200"/>
+        <w:jc w:val="left"/>
+        <w:rPr/>
+      </w:pPr>
+      <w:r>
+        <w:rPr/>
+      </w:r>
+    </w:p>
     <w:sectPr>
+      <w:type w:val="nextPage"/>
       <w:pgSz w:w="12240" w:h="15840"/>
-      <w:pgMar w:top="1440" w:right="1440" w:bottom="1440" w:left="1440" w:header="720" w:footer="720" w:gutter="0"/>
-      <w:cols w:space="720"/>
-      <w:docGrid w:linePitch="360"/>
+      <w:pgMar w:left="1440" w:right="1440" w:header="0" w:top="1440" w:footer="0" w:bottom="1440" w:gutter="0"/>
+      <w:pgNumType w:fmt="decimal"/>
+      <w:formProt w:val="false"/>
+      <w:textDirection w:val="lrTb"/>
+      <w:docGrid w:type="default" w:linePitch="360" w:charSpace="4096"/>
     </w:sectPr>
   </w:body>
 </w:document>
 </file>
 
 <file path=word/styles.xml><?xml version="1.0" encoding="utf-8"?>
-<w:styles xmlns:mc="http://schemas.openxmlformats.org/markup-compatibility/2006" xmlns:r="http://schemas.openxmlformats.org/officeDocument/2006/relationships" xmlns:w="http://schemas.openxmlformats.org/wordprocessingml/2006/main" xmlns:w14="http://schemas.microsoft.com/office/word/2010/wordml" xmlns:w15="http://schemas.microsoft.com/office/word/2012/wordml" mc:Ignorable="w14 w15">
+<w:styles xmlns:w="http://schemas.openxmlformats.org/wordprocessingml/2006/main" xmlns:w14="http://schemas.microsoft.com/office/word/2010/wordml" xmlns:mc="http://schemas.openxmlformats.org/markup-compatibility/2006" mc:Ignorable="w14">
   <w:docDefaults>
     <w:rPrDefault>
       <w:rPr>
-        <w:rFonts w:asciiTheme="minorHAnsi" w:eastAsiaTheme="minorHAnsi" w:hAnsiTheme="minorHAnsi" w:cstheme="minorBidi"/>
+        <w:rFonts w:ascii="Calibri" w:hAnsi="Calibri" w:eastAsia="Calibri" w:cs="" w:asciiTheme="minorHAnsi" w:cstheme="minorBidi" w:eastAsiaTheme="minorHAnsi" w:hAnsiTheme="minorHAnsi"/>
         <w:sz w:val="22"/>
         <w:szCs w:val="22"/>
         <w:lang w:val="en-US" w:eastAsia="en-US" w:bidi="ar-SA"/>
       </w:rPr>
     </w:rPrDefault>
     <w:pPrDefault>
-      <w:pPr>
-        <w:spacing w:after="200" w:line="276" w:lineRule="auto"/>
-      </w:pPr>
+      <w:pPr/>
     </w:pPrDefault>
   </w:docDefaults>
   <w:latentStyles w:defLockedState="0" w:defUIPriority="99" w:defSemiHidden="0" w:defUnhideWhenUsed="0" w:defQFormat="0" w:count="371">
     <w:lsdException w:name="Normal" w:uiPriority="0" w:qFormat="1"/>
     <w:lsdException w:name="heading 1" w:uiPriority="9" w:qFormat="1"/>
-    <w:lsdException w:name="heading 2" w:semiHidden="1" w:uiPriority="9" w:unhideWhenUsed="1" w:qFormat="1"/>
-    <w:lsdException w:name="heading 3" w:semiHidden="1" w:uiPriority="9" w:unhideWhenUsed="1" w:qFormat="1"/>
-    <w:lsdException w:name="heading 4" w:semiHidden="1" w:uiPriority="9" w:unhideWhenUsed="1" w:qFormat="1"/>
-    <w:lsdException w:name="heading 5" w:semiHidden="1" w:uiPriority="9" w:unhideWhenUsed="1" w:qFormat="1"/>
-    <w:lsdException w:name="heading 6" w:semiHidden="1" w:uiPriority="9" w:unhideWhenUsed="1" w:qFormat="1"/>
-    <w:lsdException w:name="heading 7" w:semiHidden="1" w:uiPriority="9" w:unhideWhenUsed="1" w:qFormat="1"/>
-    <w:lsdException w:name="heading 8" w:semiHidden="1" w:uiPriority="9" w:unhideWhenUsed="1" w:qFormat="1"/>
-    <w:lsdException w:name="heading 9" w:semiHidden="1" w:uiPriority="9" w:unhideWhenUsed="1" w:qFormat="1"/>
+    <w:lsdException w:name="heading 2" w:uiPriority="9" w:semiHidden="1" w:unhideWhenUsed="1" w:qFormat="1"/>
+    <w:lsdException w:name="heading 3" w:uiPriority="9" w:semiHidden="1" w:unhideWhenUsed="1" w:qFormat="1"/>
+    <w:lsdException w:name="heading 4" w:uiPriority="9" w:semiHidden="1" w:unhideWhenUsed="1" w:qFormat="1"/>
+    <w:lsdException w:name="heading 5" w:uiPriority="9" w:semiHidden="1" w:unhideWhenUsed="1" w:qFormat="1"/>
+    <w:lsdException w:name="heading 6" w:uiPriority="9" w:semiHidden="1" w:unhideWhenUsed="1" w:qFormat="1"/>
+    <w:lsdException w:name="heading 7" w:uiPriority="9" w:semiHidden="1" w:unhideWhenUsed="1" w:qFormat="1"/>
+    <w:lsdException w:name="heading 8" w:uiPriority="9" w:semiHidden="1" w:unhideWhenUsed="1" w:qFormat="1"/>
+    <w:lsdException w:name="heading 9" w:uiPriority="9" w:semiHidden="1" w:unhideWhenUsed="1" w:qFormat="1"/>
     <w:lsdException w:name="index 1" w:semiHidden="1" w:unhideWhenUsed="1"/>
     <w:lsdException w:name="index 2" w:semiHidden="1" w:unhideWhenUsed="1"/>
     <w:lsdException w:name="index 3" w:semiHidden="1" w:unhideWhenUsed="1"/>
@@ -1353,22 +1566,22 @@
     <w:lsdException w:name="index 7" w:semiHidden="1" w:unhideWhenUsed="1"/>
     <w:lsdException w:name="index 8" w:semiHidden="1" w:unhideWhenUsed="1"/>
     <w:lsdException w:name="index 9" w:semiHidden="1" w:unhideWhenUsed="1"/>
-    <w:lsdException w:name="toc 1" w:semiHidden="1" w:uiPriority="39" w:unhideWhenUsed="1"/>
-    <w:lsdException w:name="toc 2" w:semiHidden="1" w:uiPriority="39" w:unhideWhenUsed="1"/>
-    <w:lsdException w:name="toc 3" w:semiHidden="1" w:uiPriority="39" w:unhideWhenUsed="1"/>
-    <w:lsdException w:name="toc 4" w:semiHidden="1" w:uiPriority="39" w:unhideWhenUsed="1"/>
-    <w:lsdException w:name="toc 5" w:semiHidden="1" w:uiPriority="39" w:unhideWhenUsed="1"/>
-    <w:lsdException w:name="toc 6" w:semiHidden="1" w:uiPriority="39" w:unhideWhenUsed="1"/>
-    <w:lsdException w:name="toc 7" w:semiHidden="1" w:uiPriority="39" w:unhideWhenUsed="1"/>
-    <w:lsdException w:name="toc 8" w:semiHidden="1" w:uiPriority="39" w:unhideWhenUsed="1"/>
-    <w:lsdException w:name="toc 9" w:semiHidden="1" w:uiPriority="39" w:unhideWhenUsed="1"/>
+    <w:lsdException w:name="toc 1" w:uiPriority="39" w:semiHidden="1" w:unhideWhenUsed="1"/>
+    <w:lsdException w:name="toc 2" w:uiPriority="39" w:semiHidden="1" w:unhideWhenUsed="1"/>
+    <w:lsdException w:name="toc 3" w:uiPriority="39" w:semiHidden="1" w:unhideWhenUsed="1"/>
+    <w:lsdException w:name="toc 4" w:uiPriority="39" w:semiHidden="1" w:unhideWhenUsed="1"/>
+    <w:lsdException w:name="toc 5" w:uiPriority="39" w:semiHidden="1" w:unhideWhenUsed="1"/>
+    <w:lsdException w:name="toc 6" w:uiPriority="39" w:semiHidden="1" w:unhideWhenUsed="1"/>
+    <w:lsdException w:name="toc 7" w:uiPriority="39" w:semiHidden="1" w:unhideWhenUsed="1"/>
+    <w:lsdException w:name="toc 8" w:uiPriority="39" w:semiHidden="1" w:unhideWhenUsed="1"/>
+    <w:lsdException w:name="toc 9" w:uiPriority="39" w:semiHidden="1" w:unhideWhenUsed="1"/>
     <w:lsdException w:name="Normal Indent" w:semiHidden="1" w:unhideWhenUsed="1"/>
     <w:lsdException w:name="footnote text" w:semiHidden="1" w:unhideWhenUsed="1"/>
     <w:lsdException w:name="annotation text" w:semiHidden="1" w:unhideWhenUsed="1"/>
     <w:lsdException w:name="header" w:semiHidden="1" w:unhideWhenUsed="1"/>
     <w:lsdException w:name="footer" w:semiHidden="1" w:unhideWhenUsed="1"/>
     <w:lsdException w:name="index heading" w:semiHidden="1" w:unhideWhenUsed="1"/>
-    <w:lsdException w:name="caption" w:semiHidden="1" w:uiPriority="35" w:unhideWhenUsed="1" w:qFormat="1"/>
+    <w:lsdException w:name="caption" w:uiPriority="35" w:semiHidden="1" w:unhideWhenUsed="1" w:qFormat="1"/>
     <w:lsdException w:name="table of figures" w:semiHidden="1" w:unhideWhenUsed="1"/>
     <w:lsdException w:name="envelope address" w:semiHidden="1" w:unhideWhenUsed="1"/>
     <w:lsdException w:name="envelope return" w:semiHidden="1" w:unhideWhenUsed="1"/>
@@ -1399,7 +1612,7 @@
     <w:lsdException w:name="Title" w:uiPriority="10" w:qFormat="1"/>
     <w:lsdException w:name="Closing" w:semiHidden="1" w:unhideWhenUsed="1"/>
     <w:lsdException w:name="Signature" w:semiHidden="1" w:unhideWhenUsed="1"/>
-    <w:lsdException w:name="Default Paragraph Font" w:semiHidden="1" w:uiPriority="1" w:unhideWhenUsed="1"/>
+    <w:lsdException w:name="Default Paragraph Font" w:uiPriority="1" w:semiHidden="1" w:unhideWhenUsed="1"/>
     <w:lsdException w:name="Body Text" w:semiHidden="1" w:unhideWhenUsed="1"/>
     <w:lsdException w:name="Body Text Indent" w:semiHidden="1" w:unhideWhenUsed="1"/>
     <w:lsdException w:name="List Continue" w:semiHidden="1" w:unhideWhenUsed="1"/>
@@ -1599,8 +1812,8 @@
     <w:lsdException w:name="Subtle Reference" w:uiPriority="31" w:qFormat="1"/>
     <w:lsdException w:name="Intense Reference" w:uiPriority="32" w:qFormat="1"/>
     <w:lsdException w:name="Book Title" w:uiPriority="33" w:qFormat="1"/>
-    <w:lsdException w:name="Bibliography" w:semiHidden="1" w:uiPriority="37" w:unhideWhenUsed="1"/>
-    <w:lsdException w:name="TOC Heading" w:semiHidden="1" w:uiPriority="39" w:unhideWhenUsed="1" w:qFormat="1"/>
+    <w:lsdException w:name="Bibliography" w:uiPriority="37" w:semiHidden="1" w:unhideWhenUsed="1"/>
+    <w:lsdException w:name="TOC Heading" w:uiPriority="39" w:semiHidden="1" w:unhideWhenUsed="1" w:qFormat="1"/>
     <w:lsdException w:name="Plain Table 1" w:uiPriority="41"/>
     <w:lsdException w:name="Plain Table 2" w:uiPriority="42"/>
     <w:lsdException w:name="Plain Table 3" w:uiPriority="43"/>
@@ -1706,15 +1919,96 @@
     <w:lsdException w:name="List Table 6 Colorful Accent 6" w:uiPriority="51"/>
     <w:lsdException w:name="List Table 7 Colorful Accent 6" w:uiPriority="52"/>
   </w:latentStyles>
-  <w:style w:type="paragraph" w:default="1" w:styleId="Normal">
+  <w:style w:type="paragraph" w:styleId="Normal" w:default="1">
     <w:name w:val="Normal"/>
     <w:qFormat/>
+    <w:pPr>
+      <w:widowControl/>
+      <w:bidi w:val="0"/>
+      <w:spacing w:lineRule="auto" w:line="276" w:before="0" w:after="200"/>
+      <w:jc w:val="left"/>
+    </w:pPr>
+    <w:rPr>
+      <w:rFonts w:ascii="Calibri" w:hAnsi="Calibri" w:eastAsia="Calibri" w:cs="" w:asciiTheme="minorHAnsi" w:cstheme="minorBidi" w:eastAsiaTheme="minorHAnsi" w:hAnsiTheme="minorHAnsi"/>
+      <w:color w:val="auto"/>
+      <w:kern w:val="0"/>
+      <w:sz w:val="22"/>
+      <w:szCs w:val="22"/>
+      <w:lang w:val="en-US" w:eastAsia="en-US" w:bidi="ar-SA"/>
+    </w:rPr>
   </w:style>
-  <w:style w:type="character" w:default="1" w:styleId="DefaultParagraphFont">
+  <w:style w:type="character" w:styleId="DefaultParagraphFont" w:default="1">
     <w:name w:val="Default Paragraph Font"/>
     <w:uiPriority w:val="1"/>
     <w:semiHidden/>
     <w:unhideWhenUsed/>
+    <w:qFormat/>
+    <w:rPr/>
+  </w:style>
+  <w:style w:type="paragraph" w:styleId="Heading">
+    <w:name w:val="Heading"/>
+    <w:basedOn w:val="Normal"/>
+    <w:next w:val="TextBody"/>
+    <w:qFormat/>
+    <w:pPr>
+      <w:keepNext w:val="true"/>
+      <w:spacing w:before="240" w:after="120"/>
+    </w:pPr>
+    <w:rPr>
+      <w:rFonts w:ascii="Liberation Sans" w:hAnsi="Liberation Sans" w:eastAsia="Noto Sans CJK SC Regular" w:cs="Lohit Devanagari"/>
+      <w:sz w:val="28"/>
+      <w:szCs w:val="28"/>
+    </w:rPr>
+  </w:style>
+  <w:style w:type="paragraph" w:styleId="TextBody">
+    <w:name w:val="Body Text"/>
+    <w:basedOn w:val="Normal"/>
+    <w:pPr>
+      <w:spacing w:lineRule="auto" w:line="276" w:before="0" w:after="140"/>
+    </w:pPr>
+    <w:rPr/>
+  </w:style>
+  <w:style w:type="paragraph" w:styleId="List">
+    <w:name w:val="List"/>
+    <w:basedOn w:val="TextBody"/>
+    <w:pPr/>
+    <w:rPr>
+      <w:rFonts w:cs="Lohit Devanagari"/>
+    </w:rPr>
+  </w:style>
+  <w:style w:type="paragraph" w:styleId="Caption">
+    <w:name w:val="Caption"/>
+    <w:basedOn w:val="Normal"/>
+    <w:qFormat/>
+    <w:pPr>
+      <w:suppressLineNumbers/>
+      <w:spacing w:before="120" w:after="120"/>
+    </w:pPr>
+    <w:rPr>
+      <w:rFonts w:cs="Lohit Devanagari"/>
+      <w:i/>
+      <w:iCs/>
+      <w:sz w:val="24"/>
+      <w:szCs w:val="24"/>
+    </w:rPr>
+  </w:style>
+  <w:style w:type="paragraph" w:styleId="Index">
+    <w:name w:val="Index"/>
+    <w:basedOn w:val="Normal"/>
+    <w:qFormat/>
+    <w:pPr>
+      <w:suppressLineNumbers/>
+    </w:pPr>
+    <w:rPr>
+      <w:rFonts w:cs="Lohit Devanagari"/>
+    </w:rPr>
+  </w:style>
+  <w:style w:type="numbering" w:styleId="NoList" w:default="1">
+    <w:name w:val="No List"/>
+    <w:uiPriority w:val="99"/>
+    <w:semiHidden/>
+    <w:unhideWhenUsed/>
+    <w:qFormat/>
   </w:style>
   <w:style w:type="table" w:default="1" w:styleId="TableNormal">
     <w:name w:val="Normal Table"/>
@@ -1731,28 +2025,22 @@
       </w:tblCellMar>
     </w:tblPr>
   </w:style>
-  <w:style w:type="numbering" w:default="1" w:styleId="NoList">
-    <w:name w:val="No List"/>
-    <w:uiPriority w:val="99"/>
-    <w:semiHidden/>
-    <w:unhideWhenUsed/>
-  </w:style>
   <w:style w:type="table" w:styleId="TableGrid">
     <w:name w:val="Table Grid"/>
     <w:basedOn w:val="TableNormal"/>
     <w:uiPriority w:val="59"/>
-    <w:rsid w:val="00D35D32"/>
+    <w:rsid w:val="00d35d32"/>
     <w:pPr>
       <w:spacing w:after="0" w:line="240" w:lineRule="auto"/>
     </w:pPr>
     <w:tblPr>
       <w:tblBorders>
-        <w:top w:val="single" w:sz="4" w:space="0" w:color="auto"/>
-        <w:left w:val="single" w:sz="4" w:space="0" w:color="auto"/>
-        <w:bottom w:val="single" w:sz="4" w:space="0" w:color="auto"/>
-        <w:right w:val="single" w:sz="4" w:space="0" w:color="auto"/>
-        <w:insideH w:val="single" w:sz="4" w:space="0" w:color="auto"/>
-        <w:insideV w:val="single" w:sz="4" w:space="0" w:color="auto"/>
+        <w:top w:val="single" w:color="auto" w:sz="4" w:space="0"/>
+        <w:left w:val="single" w:color="auto" w:sz="4" w:space="0"/>
+        <w:bottom w:val="single" w:color="auto" w:sz="4" w:space="0"/>
+        <w:right w:val="single" w:color="auto" w:sz="4" w:space="0"/>
+        <w:insideH w:val="single" w:color="auto" w:sz="4" w:space="0"/>
+        <w:insideV w:val="single" w:color="auto" w:sz="4" w:space="0"/>
       </w:tblBorders>
     </w:tblPr>
   </w:style>

</xml_diff>